<commit_message>
Added sea ice information
Added the sea ice team requirements
</commit_message>
<xml_diff>
--- a/Compute Expertise.docx
+++ b/Compute Expertise.docx
@@ -538,8 +538,6 @@
           <w:szCs w:val="21"/>
         </w:rPr>
       </w:pPr>
-      <w:bookmarkStart w:id="0" w:name="_GoBack"/>
-      <w:bookmarkEnd w:id="0"/>
     </w:p>
     <w:p>
       <w:pPr>
@@ -726,6 +724,235 @@
           <w:szCs w:val="21"/>
         </w:rPr>
         <w:t>Raster images (couple of GB worth)</w:t>
+      </w:r>
+    </w:p>
+    <w:p>
+      <w:pPr>
+        <w:shd w:val="clear" w:color="auto" w:fill="FFFFFF"/>
+        <w:spacing w:before="100" w:beforeAutospacing="1" w:after="100" w:afterAutospacing="1" w:line="240" w:lineRule="auto"/>
+        <w:ind w:left="2610"/>
+        <w:rPr>
+          <w:rFonts w:ascii="Calibri" w:eastAsia="Times New Roman" w:hAnsi="Calibri" w:cs="Arial"/>
+          <w:color w:val="000000"/>
+          <w:sz w:val="21"/>
+          <w:szCs w:val="21"/>
+        </w:rPr>
+      </w:pPr>
+    </w:p>
+    <w:p>
+      <w:pPr>
+        <w:numPr>
+          <w:ilvl w:val="1"/>
+          <w:numId w:val="2"/>
+        </w:numPr>
+        <w:shd w:val="clear" w:color="auto" w:fill="FFFFFF"/>
+        <w:spacing w:before="100" w:beforeAutospacing="1" w:after="100" w:afterAutospacing="1" w:line="240" w:lineRule="auto"/>
+        <w:ind w:left="1665"/>
+        <w:rPr>
+          <w:rFonts w:ascii="Calibri" w:eastAsia="Times New Roman" w:hAnsi="Calibri" w:cs="Arial"/>
+          <w:color w:val="000000"/>
+          <w:sz w:val="21"/>
+          <w:szCs w:val="21"/>
+        </w:rPr>
+      </w:pPr>
+      <w:r>
+        <w:rPr>
+          <w:rFonts w:ascii="Calibri" w:eastAsia="Times New Roman" w:hAnsi="Calibri" w:cs="Arial"/>
+          <w:color w:val="000000"/>
+          <w:sz w:val="21"/>
+          <w:szCs w:val="21"/>
+        </w:rPr>
+        <w:t>Mixed Sea Ice</w:t>
+      </w:r>
+      <w:r>
+        <w:rPr>
+          <w:rFonts w:ascii="Calibri" w:eastAsia="Times New Roman" w:hAnsi="Calibri" w:cs="Arial"/>
+          <w:color w:val="000000"/>
+          <w:sz w:val="21"/>
+          <w:szCs w:val="21"/>
+        </w:rPr>
+        <w:t xml:space="preserve"> </w:t>
+      </w:r>
+      <w:r>
+        <w:rPr>
+          <w:rFonts w:ascii="Calibri" w:eastAsia="Times New Roman" w:hAnsi="Calibri" w:cs="Arial"/>
+          <w:color w:val="000000"/>
+          <w:sz w:val="21"/>
+          <w:szCs w:val="21"/>
+        </w:rPr>
+        <w:t xml:space="preserve">Team </w:t>
+      </w:r>
+      <w:r>
+        <w:rPr>
+          <w:rFonts w:ascii="Calibri" w:eastAsia="Times New Roman" w:hAnsi="Calibri" w:cs="Arial"/>
+          <w:color w:val="000000"/>
+          <w:sz w:val="21"/>
+          <w:szCs w:val="21"/>
+        </w:rPr>
+        <w:t>(</w:t>
+      </w:r>
+      <w:r>
+        <w:rPr>
+          <w:rFonts w:ascii="Calibri" w:eastAsia="Times New Roman" w:hAnsi="Calibri" w:cs="Arial"/>
+          <w:color w:val="000000"/>
+          <w:sz w:val="21"/>
+          <w:szCs w:val="21"/>
+        </w:rPr>
+        <w:t>open source tools for segmentation and classification of imagery</w:t>
+      </w:r>
+      <w:r>
+        <w:rPr>
+          <w:rFonts w:ascii="Calibri" w:eastAsia="Times New Roman" w:hAnsi="Calibri" w:cs="Arial"/>
+          <w:color w:val="000000"/>
+          <w:sz w:val="21"/>
+          <w:szCs w:val="21"/>
+        </w:rPr>
+        <w:t>):</w:t>
+      </w:r>
+    </w:p>
+    <w:p>
+      <w:pPr>
+        <w:numPr>
+          <w:ilvl w:val="2"/>
+          <w:numId w:val="2"/>
+        </w:numPr>
+        <w:shd w:val="clear" w:color="auto" w:fill="FFFFFF"/>
+        <w:spacing w:before="100" w:beforeAutospacing="1" w:after="100" w:afterAutospacing="1" w:line="240" w:lineRule="auto"/>
+        <w:ind w:left="2610"/>
+        <w:rPr>
+          <w:rFonts w:ascii="Calibri" w:eastAsia="Times New Roman" w:hAnsi="Calibri" w:cs="Arial"/>
+          <w:color w:val="000000"/>
+          <w:sz w:val="21"/>
+          <w:szCs w:val="21"/>
+        </w:rPr>
+      </w:pPr>
+      <w:r>
+        <w:rPr>
+          <w:rFonts w:ascii="Calibri" w:eastAsia="Times New Roman" w:hAnsi="Calibri" w:cs="Arial"/>
+          <w:color w:val="000000"/>
+          <w:sz w:val="21"/>
+          <w:szCs w:val="21"/>
+        </w:rPr>
+        <w:t xml:space="preserve">Skills needed:  Python </w:t>
+      </w:r>
+      <w:r>
+        <w:rPr>
+          <w:rFonts w:ascii="Calibri" w:eastAsia="Times New Roman" w:hAnsi="Calibri" w:cs="Arial"/>
+          <w:color w:val="000000"/>
+          <w:sz w:val="21"/>
+          <w:szCs w:val="21"/>
+        </w:rPr>
+        <w:t>image/computer vision tools, remote sensing experience useful but probably not required</w:t>
+      </w:r>
+    </w:p>
+    <w:p>
+      <w:pPr>
+        <w:numPr>
+          <w:ilvl w:val="2"/>
+          <w:numId w:val="2"/>
+        </w:numPr>
+        <w:shd w:val="clear" w:color="auto" w:fill="FFFFFF"/>
+        <w:spacing w:before="100" w:beforeAutospacing="1" w:after="100" w:afterAutospacing="1" w:line="240" w:lineRule="auto"/>
+        <w:ind w:left="2610"/>
+        <w:rPr>
+          <w:rFonts w:ascii="Calibri" w:eastAsia="Times New Roman" w:hAnsi="Calibri" w:cs="Arial"/>
+          <w:color w:val="000000"/>
+          <w:sz w:val="21"/>
+          <w:szCs w:val="21"/>
+        </w:rPr>
+      </w:pPr>
+      <w:r>
+        <w:rPr>
+          <w:rFonts w:ascii="Calibri" w:eastAsia="Times New Roman" w:hAnsi="Calibri" w:cs="Arial"/>
+          <w:color w:val="000000"/>
+          <w:sz w:val="21"/>
+          <w:szCs w:val="21"/>
+        </w:rPr>
+        <w:t>Task:  </w:t>
+      </w:r>
+      <w:r>
+        <w:rPr>
+          <w:rFonts w:ascii="Calibri" w:eastAsia="Times New Roman" w:hAnsi="Calibri" w:cs="Arial"/>
+          <w:color w:val="000000"/>
+          <w:sz w:val="21"/>
+          <w:szCs w:val="21"/>
+        </w:rPr>
+        <w:t xml:space="preserve">Create open source tools for segmentation and classification of sea ice in high resolution satellite imagery using Python libraries to replace analogous tools currently available in ENVI/IDL and </w:t>
+      </w:r>
+      <w:proofErr w:type="spellStart"/>
+      <w:r>
+        <w:rPr>
+          <w:rFonts w:ascii="Calibri" w:eastAsia="Times New Roman" w:hAnsi="Calibri" w:cs="Arial"/>
+          <w:color w:val="000000"/>
+          <w:sz w:val="21"/>
+          <w:szCs w:val="21"/>
+        </w:rPr>
+        <w:t>eCognition</w:t>
+      </w:r>
+      <w:proofErr w:type="spellEnd"/>
+    </w:p>
+    <w:p>
+      <w:pPr>
+        <w:numPr>
+          <w:ilvl w:val="2"/>
+          <w:numId w:val="2"/>
+        </w:numPr>
+        <w:shd w:val="clear" w:color="auto" w:fill="FFFFFF"/>
+        <w:spacing w:before="100" w:beforeAutospacing="1" w:after="100" w:afterAutospacing="1" w:line="240" w:lineRule="auto"/>
+        <w:ind w:left="2610"/>
+        <w:rPr>
+          <w:rFonts w:ascii="Calibri" w:eastAsia="Times New Roman" w:hAnsi="Calibri" w:cs="Arial"/>
+          <w:color w:val="000000"/>
+          <w:sz w:val="21"/>
+          <w:szCs w:val="21"/>
+        </w:rPr>
+      </w:pPr>
+      <w:r>
+        <w:rPr>
+          <w:rFonts w:ascii="Calibri" w:eastAsia="Times New Roman" w:hAnsi="Calibri" w:cs="Arial"/>
+          <w:color w:val="000000"/>
+          <w:sz w:val="21"/>
+          <w:szCs w:val="21"/>
+        </w:rPr>
+        <w:t xml:space="preserve">Data: </w:t>
+      </w:r>
+      <w:r>
+        <w:rPr>
+          <w:rFonts w:ascii="Calibri" w:eastAsia="Times New Roman" w:hAnsi="Calibri" w:cs="Arial"/>
+          <w:color w:val="000000"/>
+          <w:sz w:val="21"/>
+          <w:szCs w:val="21"/>
+        </w:rPr>
+        <w:t>Raster images (</w:t>
+      </w:r>
+      <w:r>
+        <w:rPr>
+          <w:rFonts w:ascii="Calibri" w:eastAsia="Times New Roman" w:hAnsi="Calibri" w:cs="Arial"/>
+          <w:color w:val="000000"/>
+          <w:sz w:val="21"/>
+          <w:szCs w:val="21"/>
+        </w:rPr>
+        <w:t>hundreds of</w:t>
+      </w:r>
+      <w:r>
+        <w:rPr>
+          <w:rFonts w:ascii="Calibri" w:eastAsia="Times New Roman" w:hAnsi="Calibri" w:cs="Arial"/>
+          <w:color w:val="000000"/>
+          <w:sz w:val="21"/>
+          <w:szCs w:val="21"/>
+        </w:rPr>
+        <w:t xml:space="preserve"> GB wo</w:t>
+      </w:r>
+      <w:bookmarkStart w:id="0" w:name="_GoBack"/>
+      <w:bookmarkEnd w:id="0"/>
+      <w:r>
+        <w:rPr>
+          <w:rFonts w:ascii="Calibri" w:eastAsia="Times New Roman" w:hAnsi="Calibri" w:cs="Arial"/>
+          <w:color w:val="000000"/>
+          <w:sz w:val="21"/>
+          <w:szCs w:val="21"/>
+        </w:rPr>
+        <w:t>rth)</w:t>
       </w:r>
     </w:p>
     <w:p/>

</xml_diff>